<commit_message>
nambahin penjelasan main.dart di docx sama pdf
</commit_message>
<xml_diff>
--- a/mcs_bab_4/PRAKTIKUM MCS BAB 4.docx
+++ b/mcs_bab_4/PRAKTIKUM MCS BAB 4.docx
@@ -588,7 +588,7 @@
           <w:szCs w:val="24"/>
         </w:rPr>
         <w:drawing>
-          <wp:inline distT="0" distB="0" distL="0" distR="0" wp14:anchorId="663B2302" wp14:editId="009CE86F">
+          <wp:inline distT="0" distB="0" distL="0" distR="0" wp14:anchorId="663B2302" wp14:editId="1BBB3C07">
             <wp:extent cx="1937982" cy="3972733"/>
             <wp:effectExtent l="0" t="0" r="5715" b="0"/>
             <wp:docPr id="1961260784" name="Picture 10"/>
@@ -646,7 +646,7 @@
           <w:szCs w:val="24"/>
         </w:rPr>
         <w:drawing>
-          <wp:inline distT="0" distB="0" distL="0" distR="0" wp14:anchorId="362B5631" wp14:editId="7D0D41A9">
+          <wp:inline distT="0" distB="0" distL="0" distR="0" wp14:anchorId="362B5631" wp14:editId="045A6AAE">
             <wp:extent cx="1937896" cy="3972560"/>
             <wp:effectExtent l="0" t="0" r="5715" b="0"/>
             <wp:docPr id="1218680671" name="Picture 11"/>
@@ -20823,24 +20823,113 @@
     <w:p>
       <w:pPr>
         <w:shd w:val="clear" w:color="auto" w:fill="FFFFFF"/>
+        <w:spacing w:line="360" w:lineRule="auto"/>
+        <w:jc w:val="both"/>
+        <w:rPr>
+          <w:rFonts w:ascii="Times New Roman" w:hAnsi="Times New Roman" w:cs="Times New Roman"/>
+          <w:b/>
+          <w:bCs/>
+          <w:sz w:val="24"/>
+          <w:szCs w:val="24"/>
+          <w:u w:val="single"/>
+        </w:rPr>
+      </w:pPr>
+      <w:r>
+        <w:rPr>
+          <w:rFonts w:ascii="Times New Roman" w:hAnsi="Times New Roman" w:cs="Times New Roman"/>
+          <w:noProof/>
+          <w:sz w:val="24"/>
+          <w:szCs w:val="24"/>
+        </w:rPr>
+        <mc:AlternateContent>
+          <mc:Choice Requires="wps">
+            <w:drawing>
+              <wp:anchor distT="0" distB="0" distL="114300" distR="114300" simplePos="0" relativeHeight="251675648" behindDoc="0" locked="0" layoutInCell="1" allowOverlap="1" wp14:anchorId="534FB61C" wp14:editId="54308620">
+                <wp:simplePos x="0" y="0"/>
+                <wp:positionH relativeFrom="column">
+                  <wp:posOffset>0</wp:posOffset>
+                </wp:positionH>
+                <wp:positionV relativeFrom="paragraph">
+                  <wp:posOffset>304272</wp:posOffset>
+                </wp:positionV>
+                <wp:extent cx="5735955" cy="5011947"/>
+                <wp:effectExtent l="0" t="0" r="17145" b="17780"/>
+                <wp:wrapNone/>
+                <wp:docPr id="2092684798" name="Rectangle 1"/>
+                <wp:cNvGraphicFramePr/>
+                <a:graphic xmlns:a="http://schemas.openxmlformats.org/drawingml/2006/main">
+                  <a:graphicData uri="http://schemas.microsoft.com/office/word/2010/wordprocessingShape">
+                    <wps:wsp>
+                      <wps:cNvSpPr/>
+                      <wps:spPr>
+                        <a:xfrm>
+                          <a:off x="0" y="0"/>
+                          <a:ext cx="5735955" cy="5011947"/>
+                        </a:xfrm>
+                        <a:prstGeom prst="rect">
+                          <a:avLst/>
+                        </a:prstGeom>
+                        <a:noFill/>
+                        <a:ln w="19050">
+                          <a:solidFill>
+                            <a:schemeClr val="tx1"/>
+                          </a:solidFill>
+                        </a:ln>
+                      </wps:spPr>
+                      <wps:style>
+                        <a:lnRef idx="2">
+                          <a:schemeClr val="accent1">
+                            <a:shade val="15000"/>
+                          </a:schemeClr>
+                        </a:lnRef>
+                        <a:fillRef idx="1">
+                          <a:schemeClr val="accent1"/>
+                        </a:fillRef>
+                        <a:effectRef idx="0">
+                          <a:schemeClr val="accent1"/>
+                        </a:effectRef>
+                        <a:fontRef idx="minor">
+                          <a:schemeClr val="lt1"/>
+                        </a:fontRef>
+                      </wps:style>
+                      <wps:bodyPr rot="0" spcFirstLastPara="0" vertOverflow="overflow" horzOverflow="overflow" vert="horz" wrap="square" lIns="91440" tIns="45720" rIns="91440" bIns="45720" numCol="1" spcCol="0" rtlCol="0" fromWordArt="0" anchor="ctr" anchorCtr="0" forceAA="0" compatLnSpc="1">
+                        <a:prstTxWarp prst="textNoShape">
+                          <a:avLst/>
+                        </a:prstTxWarp>
+                        <a:noAutofit/>
+                      </wps:bodyPr>
+                    </wps:wsp>
+                  </a:graphicData>
+                </a:graphic>
+                <wp14:sizeRelV relativeFrom="margin">
+                  <wp14:pctHeight>0</wp14:pctHeight>
+                </wp14:sizeRelV>
+              </wp:anchor>
+            </w:drawing>
+          </mc:Choice>
+          <mc:Fallback>
+            <w:pict>
+              <v:rect w14:anchorId="5572625F" id="Rectangle 1" o:spid="_x0000_s1026" style="position:absolute;margin-left:0;margin-top:23.95pt;width:451.65pt;height:394.65pt;z-index:251675648;visibility:visible;mso-wrap-style:square;mso-height-percent:0;mso-wrap-distance-left:9pt;mso-wrap-distance-top:0;mso-wrap-distance-right:9pt;mso-wrap-distance-bottom:0;mso-position-horizontal:absolute;mso-position-horizontal-relative:text;mso-position-vertical:absolute;mso-position-vertical-relative:text;mso-height-percent:0;mso-height-relative:margin;v-text-anchor:middle" o:gfxdata="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" filled="f" strokecolor="black [3213]" strokeweight="1.5pt"/>
+            </w:pict>
+          </mc:Fallback>
+        </mc:AlternateContent>
+      </w:r>
+      <w:r>
         <w:rPr>
           <w:rFonts w:ascii="Times New Roman" w:hAnsi="Times New Roman" w:cs="Times New Roman"/>
           <w:sz w:val="24"/>
           <w:szCs w:val="24"/>
         </w:rPr>
-      </w:pPr>
-    </w:p>
-    <w:p>
-      <w:pPr>
-        <w:shd w:val="clear" w:color="auto" w:fill="FFFFFF"/>
+        <w:t>Ubahlah</w:t>
+      </w:r>
+      <w:r>
         <w:rPr>
           <w:rFonts w:ascii="Times New Roman" w:hAnsi="Times New Roman" w:cs="Times New Roman"/>
-          <w:b/>
-          <w:bCs/>
           <w:sz w:val="24"/>
           <w:szCs w:val="24"/>
         </w:rPr>
-      </w:pPr>
+        <w:t xml:space="preserve"> kode pada </w:t>
+      </w:r>
       <w:r>
         <w:rPr>
           <w:rFonts w:ascii="Times New Roman" w:hAnsi="Times New Roman" w:cs="Times New Roman"/>
@@ -20848,7 +20937,1902 @@
           <w:bCs/>
           <w:sz w:val="24"/>
           <w:szCs w:val="24"/>
-        </w:rPr>
+          <w:u w:val="single"/>
+        </w:rPr>
+        <w:t xml:space="preserve">file </w:t>
+      </w:r>
+      <w:r>
+        <w:rPr>
+          <w:rFonts w:ascii="Times New Roman" w:hAnsi="Times New Roman" w:cs="Times New Roman"/>
+          <w:b/>
+          <w:bCs/>
+          <w:sz w:val="24"/>
+          <w:szCs w:val="24"/>
+          <w:u w:val="single"/>
+        </w:rPr>
+        <w:t>main</w:t>
+      </w:r>
+      <w:r>
+        <w:rPr>
+          <w:rFonts w:ascii="Times New Roman" w:hAnsi="Times New Roman" w:cs="Times New Roman"/>
+          <w:b/>
+          <w:bCs/>
+          <w:sz w:val="24"/>
+          <w:szCs w:val="24"/>
+          <w:u w:val="single"/>
+        </w:rPr>
+        <w:t>.dart</w:t>
+      </w:r>
+    </w:p>
+    <w:p>
+      <w:pPr>
+        <w:shd w:val="clear" w:color="auto" w:fill="FFFFFF"/>
+        <w:spacing w:after="0" w:line="240" w:lineRule="auto"/>
+        <w:ind w:left="142"/>
+        <w:rPr>
+          <w:rFonts w:ascii="Courier New" w:eastAsia="Times New Roman" w:hAnsi="Courier New" w:cs="Courier New"/>
+          <w:color w:val="000000"/>
+          <w:sz w:val="20"/>
+          <w:szCs w:val="20"/>
+          <w:lang w:eastAsia="en-ID"/>
+        </w:rPr>
+      </w:pPr>
+      <w:r>
+        <w:rPr>
+          <w:rFonts w:ascii="Courier New" w:eastAsia="Times New Roman" w:hAnsi="Courier New" w:cs="Courier New"/>
+          <w:b/>
+          <w:bCs/>
+          <w:color w:val="0000FF"/>
+          <w:sz w:val="20"/>
+          <w:szCs w:val="20"/>
+          <w:lang w:eastAsia="en-ID"/>
+        </w:rPr>
+        <w:t>import</w:t>
+      </w:r>
+      <w:r>
+        <w:rPr>
+          <w:rFonts w:ascii="Courier New" w:eastAsia="Times New Roman" w:hAnsi="Courier New" w:cs="Courier New"/>
+          <w:color w:val="000000"/>
+          <w:sz w:val="20"/>
+          <w:szCs w:val="20"/>
+          <w:lang w:eastAsia="en-ID"/>
+        </w:rPr>
+        <w:t xml:space="preserve"> </w:t>
+      </w:r>
+      <w:r>
+        <w:rPr>
+          <w:rFonts w:ascii="Courier New" w:eastAsia="Times New Roman" w:hAnsi="Courier New" w:cs="Courier New"/>
+          <w:color w:val="808080"/>
+          <w:sz w:val="20"/>
+          <w:szCs w:val="20"/>
+          <w:lang w:eastAsia="en-ID"/>
+        </w:rPr>
+        <w:t>'package:flutter/material.dart'</w:t>
+      </w:r>
+      <w:r>
+        <w:rPr>
+          <w:rFonts w:ascii="Courier New" w:eastAsia="Times New Roman" w:hAnsi="Courier New" w:cs="Courier New"/>
+          <w:b/>
+          <w:bCs/>
+          <w:color w:val="000080"/>
+          <w:sz w:val="20"/>
+          <w:szCs w:val="20"/>
+          <w:lang w:eastAsia="en-ID"/>
+        </w:rPr>
+        <w:t>;</w:t>
+      </w:r>
+    </w:p>
+    <w:p>
+      <w:pPr>
+        <w:shd w:val="clear" w:color="auto" w:fill="FFFFFF"/>
+        <w:spacing w:after="0" w:line="240" w:lineRule="auto"/>
+        <w:ind w:left="142"/>
+        <w:rPr>
+          <w:rFonts w:ascii="Courier New" w:eastAsia="Times New Roman" w:hAnsi="Courier New" w:cs="Courier New"/>
+          <w:color w:val="000000"/>
+          <w:sz w:val="20"/>
+          <w:szCs w:val="20"/>
+          <w:lang w:eastAsia="en-ID"/>
+        </w:rPr>
+      </w:pPr>
+      <w:r>
+        <w:rPr>
+          <w:rFonts w:ascii="Courier New" w:eastAsia="Times New Roman" w:hAnsi="Courier New" w:cs="Courier New"/>
+          <w:b/>
+          <w:bCs/>
+          <w:color w:val="0000FF"/>
+          <w:sz w:val="20"/>
+          <w:szCs w:val="20"/>
+          <w:lang w:eastAsia="en-ID"/>
+        </w:rPr>
+        <w:t>import</w:t>
+      </w:r>
+      <w:r>
+        <w:rPr>
+          <w:rFonts w:ascii="Courier New" w:eastAsia="Times New Roman" w:hAnsi="Courier New" w:cs="Courier New"/>
+          <w:color w:val="000000"/>
+          <w:sz w:val="20"/>
+          <w:szCs w:val="20"/>
+          <w:lang w:eastAsia="en-ID"/>
+        </w:rPr>
+        <w:t xml:space="preserve"> </w:t>
+      </w:r>
+      <w:r>
+        <w:rPr>
+          <w:rFonts w:ascii="Courier New" w:eastAsia="Times New Roman" w:hAnsi="Courier New" w:cs="Courier New"/>
+          <w:color w:val="808080"/>
+          <w:sz w:val="20"/>
+          <w:szCs w:val="20"/>
+          <w:lang w:eastAsia="en-ID"/>
+        </w:rPr>
+        <w:t>'package:mcs_bab_4/providers/app_provider.dart'</w:t>
+      </w:r>
+      <w:r>
+        <w:rPr>
+          <w:rFonts w:ascii="Courier New" w:eastAsia="Times New Roman" w:hAnsi="Courier New" w:cs="Courier New"/>
+          <w:b/>
+          <w:bCs/>
+          <w:color w:val="000080"/>
+          <w:sz w:val="20"/>
+          <w:szCs w:val="20"/>
+          <w:lang w:eastAsia="en-ID"/>
+        </w:rPr>
+        <w:t>;</w:t>
+      </w:r>
+    </w:p>
+    <w:p>
+      <w:pPr>
+        <w:shd w:val="clear" w:color="auto" w:fill="FFFFFF"/>
+        <w:spacing w:after="0" w:line="240" w:lineRule="auto"/>
+        <w:ind w:left="142"/>
+        <w:rPr>
+          <w:rFonts w:ascii="Courier New" w:eastAsia="Times New Roman" w:hAnsi="Courier New" w:cs="Courier New"/>
+          <w:color w:val="000000"/>
+          <w:sz w:val="20"/>
+          <w:szCs w:val="20"/>
+          <w:lang w:eastAsia="en-ID"/>
+        </w:rPr>
+      </w:pPr>
+      <w:r>
+        <w:rPr>
+          <w:rFonts w:ascii="Courier New" w:eastAsia="Times New Roman" w:hAnsi="Courier New" w:cs="Courier New"/>
+          <w:b/>
+          <w:bCs/>
+          <w:color w:val="0000FF"/>
+          <w:sz w:val="20"/>
+          <w:szCs w:val="20"/>
+          <w:lang w:eastAsia="en-ID"/>
+        </w:rPr>
+        <w:t>import</w:t>
+      </w:r>
+      <w:r>
+        <w:rPr>
+          <w:rFonts w:ascii="Courier New" w:eastAsia="Times New Roman" w:hAnsi="Courier New" w:cs="Courier New"/>
+          <w:color w:val="000000"/>
+          <w:sz w:val="20"/>
+          <w:szCs w:val="20"/>
+          <w:lang w:eastAsia="en-ID"/>
+        </w:rPr>
+        <w:t xml:space="preserve"> </w:t>
+      </w:r>
+      <w:r>
+        <w:rPr>
+          <w:rFonts w:ascii="Courier New" w:eastAsia="Times New Roman" w:hAnsi="Courier New" w:cs="Courier New"/>
+          <w:color w:val="808080"/>
+          <w:sz w:val="20"/>
+          <w:szCs w:val="20"/>
+          <w:lang w:eastAsia="en-ID"/>
+        </w:rPr>
+        <w:t>'package:mcs_bab_4/screens/input_screen.dart'</w:t>
+      </w:r>
+      <w:r>
+        <w:rPr>
+          <w:rFonts w:ascii="Courier New" w:eastAsia="Times New Roman" w:hAnsi="Courier New" w:cs="Courier New"/>
+          <w:b/>
+          <w:bCs/>
+          <w:color w:val="000080"/>
+          <w:sz w:val="20"/>
+          <w:szCs w:val="20"/>
+          <w:lang w:eastAsia="en-ID"/>
+        </w:rPr>
+        <w:t>;</w:t>
+      </w:r>
+    </w:p>
+    <w:p>
+      <w:pPr>
+        <w:shd w:val="clear" w:color="auto" w:fill="FFFFFF"/>
+        <w:spacing w:after="0" w:line="240" w:lineRule="auto"/>
+        <w:ind w:left="142"/>
+        <w:rPr>
+          <w:rFonts w:ascii="Courier New" w:eastAsia="Times New Roman" w:hAnsi="Courier New" w:cs="Courier New"/>
+          <w:color w:val="000000"/>
+          <w:sz w:val="20"/>
+          <w:szCs w:val="20"/>
+          <w:lang w:eastAsia="en-ID"/>
+        </w:rPr>
+      </w:pPr>
+      <w:r>
+        <w:rPr>
+          <w:rFonts w:ascii="Courier New" w:eastAsia="Times New Roman" w:hAnsi="Courier New" w:cs="Courier New"/>
+          <w:b/>
+          <w:bCs/>
+          <w:color w:val="0000FF"/>
+          <w:sz w:val="20"/>
+          <w:szCs w:val="20"/>
+          <w:lang w:eastAsia="en-ID"/>
+        </w:rPr>
+        <w:t>import</w:t>
+      </w:r>
+      <w:r>
+        <w:rPr>
+          <w:rFonts w:ascii="Courier New" w:eastAsia="Times New Roman" w:hAnsi="Courier New" w:cs="Courier New"/>
+          <w:color w:val="000000"/>
+          <w:sz w:val="20"/>
+          <w:szCs w:val="20"/>
+          <w:lang w:eastAsia="en-ID"/>
+        </w:rPr>
+        <w:t xml:space="preserve"> </w:t>
+      </w:r>
+      <w:r>
+        <w:rPr>
+          <w:rFonts w:ascii="Courier New" w:eastAsia="Times New Roman" w:hAnsi="Courier New" w:cs="Courier New"/>
+          <w:color w:val="808080"/>
+          <w:sz w:val="20"/>
+          <w:szCs w:val="20"/>
+          <w:lang w:eastAsia="en-ID"/>
+        </w:rPr>
+        <w:t>'package:provider/provider.dart'</w:t>
+      </w:r>
+      <w:r>
+        <w:rPr>
+          <w:rFonts w:ascii="Courier New" w:eastAsia="Times New Roman" w:hAnsi="Courier New" w:cs="Courier New"/>
+          <w:b/>
+          <w:bCs/>
+          <w:color w:val="000080"/>
+          <w:sz w:val="20"/>
+          <w:szCs w:val="20"/>
+          <w:lang w:eastAsia="en-ID"/>
+        </w:rPr>
+        <w:t>;</w:t>
+      </w:r>
+    </w:p>
+    <w:p>
+      <w:pPr>
+        <w:shd w:val="clear" w:color="auto" w:fill="FFFFFF"/>
+        <w:spacing w:after="0" w:line="240" w:lineRule="auto"/>
+        <w:ind w:left="142"/>
+        <w:rPr>
+          <w:rFonts w:ascii="Courier New" w:eastAsia="Times New Roman" w:hAnsi="Courier New" w:cs="Courier New"/>
+          <w:color w:val="000000"/>
+          <w:sz w:val="20"/>
+          <w:szCs w:val="20"/>
+          <w:lang w:eastAsia="en-ID"/>
+        </w:rPr>
+      </w:pPr>
+    </w:p>
+    <w:p>
+      <w:pPr>
+        <w:shd w:val="clear" w:color="auto" w:fill="FFFFFF"/>
+        <w:spacing w:after="0" w:line="240" w:lineRule="auto"/>
+        <w:ind w:left="142"/>
+        <w:rPr>
+          <w:rFonts w:ascii="Courier New" w:eastAsia="Times New Roman" w:hAnsi="Courier New" w:cs="Courier New"/>
+          <w:color w:val="000000"/>
+          <w:sz w:val="20"/>
+          <w:szCs w:val="20"/>
+          <w:lang w:eastAsia="en-ID"/>
+        </w:rPr>
+      </w:pPr>
+      <w:r>
+        <w:rPr>
+          <w:rFonts w:ascii="Courier New" w:eastAsia="Times New Roman" w:hAnsi="Courier New" w:cs="Courier New"/>
+          <w:b/>
+          <w:bCs/>
+          <w:color w:val="0000FF"/>
+          <w:sz w:val="20"/>
+          <w:szCs w:val="20"/>
+          <w:lang w:eastAsia="en-ID"/>
+        </w:rPr>
+        <w:t>void</w:t>
+      </w:r>
+      <w:r>
+        <w:rPr>
+          <w:rFonts w:ascii="Courier New" w:eastAsia="Times New Roman" w:hAnsi="Courier New" w:cs="Courier New"/>
+          <w:color w:val="000000"/>
+          <w:sz w:val="20"/>
+          <w:szCs w:val="20"/>
+          <w:lang w:eastAsia="en-ID"/>
+        </w:rPr>
+        <w:t xml:space="preserve"> main</w:t>
+      </w:r>
+      <w:r>
+        <w:rPr>
+          <w:rFonts w:ascii="Courier New" w:eastAsia="Times New Roman" w:hAnsi="Courier New" w:cs="Courier New"/>
+          <w:b/>
+          <w:bCs/>
+          <w:color w:val="000080"/>
+          <w:sz w:val="20"/>
+          <w:szCs w:val="20"/>
+          <w:lang w:eastAsia="en-ID"/>
+        </w:rPr>
+        <w:t>(){</w:t>
+      </w:r>
+    </w:p>
+    <w:p>
+      <w:pPr>
+        <w:shd w:val="clear" w:color="auto" w:fill="FFFFFF"/>
+        <w:spacing w:after="0" w:line="240" w:lineRule="auto"/>
+        <w:ind w:left="142"/>
+        <w:rPr>
+          <w:rFonts w:ascii="Courier New" w:eastAsia="Times New Roman" w:hAnsi="Courier New" w:cs="Courier New"/>
+          <w:color w:val="000000"/>
+          <w:sz w:val="20"/>
+          <w:szCs w:val="20"/>
+          <w:lang w:eastAsia="en-ID"/>
+        </w:rPr>
+      </w:pPr>
+      <w:r>
+        <w:rPr>
+          <w:rFonts w:ascii="Courier New" w:eastAsia="Times New Roman" w:hAnsi="Courier New" w:cs="Courier New"/>
+          <w:color w:val="000000"/>
+          <w:sz w:val="20"/>
+          <w:szCs w:val="20"/>
+          <w:lang w:eastAsia="en-ID"/>
+        </w:rPr>
+        <w:t xml:space="preserve">  runApp</w:t>
+      </w:r>
+      <w:r>
+        <w:rPr>
+          <w:rFonts w:ascii="Courier New" w:eastAsia="Times New Roman" w:hAnsi="Courier New" w:cs="Courier New"/>
+          <w:b/>
+          <w:bCs/>
+          <w:color w:val="000080"/>
+          <w:sz w:val="20"/>
+          <w:szCs w:val="20"/>
+          <w:lang w:eastAsia="en-ID"/>
+        </w:rPr>
+        <w:t>(</w:t>
+      </w:r>
+      <w:r>
+        <w:rPr>
+          <w:rFonts w:ascii="Courier New" w:eastAsia="Times New Roman" w:hAnsi="Courier New" w:cs="Courier New"/>
+          <w:b/>
+          <w:bCs/>
+          <w:color w:val="0000FF"/>
+          <w:sz w:val="20"/>
+          <w:szCs w:val="20"/>
+          <w:lang w:eastAsia="en-ID"/>
+        </w:rPr>
+        <w:t>const</w:t>
+      </w:r>
+      <w:r>
+        <w:rPr>
+          <w:rFonts w:ascii="Courier New" w:eastAsia="Times New Roman" w:hAnsi="Courier New" w:cs="Courier New"/>
+          <w:color w:val="000000"/>
+          <w:sz w:val="20"/>
+          <w:szCs w:val="20"/>
+          <w:lang w:eastAsia="en-ID"/>
+        </w:rPr>
+        <w:t xml:space="preserve"> MyApp</w:t>
+      </w:r>
+      <w:r>
+        <w:rPr>
+          <w:rFonts w:ascii="Courier New" w:eastAsia="Times New Roman" w:hAnsi="Courier New" w:cs="Courier New"/>
+          <w:b/>
+          <w:bCs/>
+          <w:color w:val="000080"/>
+          <w:sz w:val="20"/>
+          <w:szCs w:val="20"/>
+          <w:lang w:eastAsia="en-ID"/>
+        </w:rPr>
+        <w:t>());</w:t>
+      </w:r>
+    </w:p>
+    <w:p>
+      <w:pPr>
+        <w:shd w:val="clear" w:color="auto" w:fill="FFFFFF"/>
+        <w:spacing w:after="0" w:line="240" w:lineRule="auto"/>
+        <w:ind w:left="142"/>
+        <w:rPr>
+          <w:rFonts w:ascii="Courier New" w:eastAsia="Times New Roman" w:hAnsi="Courier New" w:cs="Courier New"/>
+          <w:color w:val="000000"/>
+          <w:sz w:val="20"/>
+          <w:szCs w:val="20"/>
+          <w:lang w:eastAsia="en-ID"/>
+        </w:rPr>
+      </w:pPr>
+      <w:r>
+        <w:rPr>
+          <w:rFonts w:ascii="Courier New" w:eastAsia="Times New Roman" w:hAnsi="Courier New" w:cs="Courier New"/>
+          <w:b/>
+          <w:bCs/>
+          <w:color w:val="000080"/>
+          <w:sz w:val="20"/>
+          <w:szCs w:val="20"/>
+          <w:lang w:eastAsia="en-ID"/>
+        </w:rPr>
+        <w:t>}</w:t>
+      </w:r>
+    </w:p>
+    <w:p>
+      <w:pPr>
+        <w:shd w:val="clear" w:color="auto" w:fill="FFFFFF"/>
+        <w:spacing w:after="0" w:line="240" w:lineRule="auto"/>
+        <w:ind w:left="142"/>
+        <w:rPr>
+          <w:rFonts w:ascii="Courier New" w:eastAsia="Times New Roman" w:hAnsi="Courier New" w:cs="Courier New"/>
+          <w:color w:val="000000"/>
+          <w:sz w:val="20"/>
+          <w:szCs w:val="20"/>
+          <w:lang w:eastAsia="en-ID"/>
+        </w:rPr>
+      </w:pPr>
+    </w:p>
+    <w:p>
+      <w:pPr>
+        <w:shd w:val="clear" w:color="auto" w:fill="FFFFFF"/>
+        <w:spacing w:after="0" w:line="240" w:lineRule="auto"/>
+        <w:ind w:left="142"/>
+        <w:rPr>
+          <w:rFonts w:ascii="Courier New" w:eastAsia="Times New Roman" w:hAnsi="Courier New" w:cs="Courier New"/>
+          <w:color w:val="000000"/>
+          <w:sz w:val="20"/>
+          <w:szCs w:val="20"/>
+          <w:lang w:eastAsia="en-ID"/>
+        </w:rPr>
+      </w:pPr>
+      <w:r>
+        <w:rPr>
+          <w:rFonts w:ascii="Courier New" w:eastAsia="Times New Roman" w:hAnsi="Courier New" w:cs="Courier New"/>
+          <w:b/>
+          <w:bCs/>
+          <w:color w:val="0000FF"/>
+          <w:sz w:val="20"/>
+          <w:szCs w:val="20"/>
+          <w:lang w:eastAsia="en-ID"/>
+        </w:rPr>
+        <w:t>class</w:t>
+      </w:r>
+      <w:r>
+        <w:rPr>
+          <w:rFonts w:ascii="Courier New" w:eastAsia="Times New Roman" w:hAnsi="Courier New" w:cs="Courier New"/>
+          <w:color w:val="000000"/>
+          <w:sz w:val="20"/>
+          <w:szCs w:val="20"/>
+          <w:lang w:eastAsia="en-ID"/>
+        </w:rPr>
+        <w:t xml:space="preserve"> MyApp extends StatelessWidget </w:t>
+      </w:r>
+      <w:r>
+        <w:rPr>
+          <w:rFonts w:ascii="Courier New" w:eastAsia="Times New Roman" w:hAnsi="Courier New" w:cs="Courier New"/>
+          <w:b/>
+          <w:bCs/>
+          <w:color w:val="000080"/>
+          <w:sz w:val="20"/>
+          <w:szCs w:val="20"/>
+          <w:lang w:eastAsia="en-ID"/>
+        </w:rPr>
+        <w:t>{</w:t>
+      </w:r>
+    </w:p>
+    <w:p>
+      <w:pPr>
+        <w:shd w:val="clear" w:color="auto" w:fill="FFFFFF"/>
+        <w:spacing w:after="0" w:line="240" w:lineRule="auto"/>
+        <w:ind w:left="142"/>
+        <w:rPr>
+          <w:rFonts w:ascii="Courier New" w:eastAsia="Times New Roman" w:hAnsi="Courier New" w:cs="Courier New"/>
+          <w:color w:val="000000"/>
+          <w:sz w:val="20"/>
+          <w:szCs w:val="20"/>
+          <w:lang w:eastAsia="en-ID"/>
+        </w:rPr>
+      </w:pPr>
+      <w:r>
+        <w:rPr>
+          <w:rFonts w:ascii="Courier New" w:eastAsia="Times New Roman" w:hAnsi="Courier New" w:cs="Courier New"/>
+          <w:color w:val="000000"/>
+          <w:sz w:val="20"/>
+          <w:szCs w:val="20"/>
+          <w:lang w:eastAsia="en-ID"/>
+        </w:rPr>
+        <w:t xml:space="preserve">  </w:t>
+      </w:r>
+      <w:r>
+        <w:rPr>
+          <w:rFonts w:ascii="Courier New" w:eastAsia="Times New Roman" w:hAnsi="Courier New" w:cs="Courier New"/>
+          <w:b/>
+          <w:bCs/>
+          <w:color w:val="0000FF"/>
+          <w:sz w:val="20"/>
+          <w:szCs w:val="20"/>
+          <w:lang w:eastAsia="en-ID"/>
+        </w:rPr>
+        <w:t>const</w:t>
+      </w:r>
+      <w:r>
+        <w:rPr>
+          <w:rFonts w:ascii="Courier New" w:eastAsia="Times New Roman" w:hAnsi="Courier New" w:cs="Courier New"/>
+          <w:color w:val="000000"/>
+          <w:sz w:val="20"/>
+          <w:szCs w:val="20"/>
+          <w:lang w:eastAsia="en-ID"/>
+        </w:rPr>
+        <w:t xml:space="preserve"> MyApp</w:t>
+      </w:r>
+      <w:r>
+        <w:rPr>
+          <w:rFonts w:ascii="Courier New" w:eastAsia="Times New Roman" w:hAnsi="Courier New" w:cs="Courier New"/>
+          <w:b/>
+          <w:bCs/>
+          <w:color w:val="000080"/>
+          <w:sz w:val="20"/>
+          <w:szCs w:val="20"/>
+          <w:lang w:eastAsia="en-ID"/>
+        </w:rPr>
+        <w:t>({</w:t>
+      </w:r>
+      <w:r>
+        <w:rPr>
+          <w:rFonts w:ascii="Courier New" w:eastAsia="Times New Roman" w:hAnsi="Courier New" w:cs="Courier New"/>
+          <w:b/>
+          <w:bCs/>
+          <w:color w:val="0000FF"/>
+          <w:sz w:val="20"/>
+          <w:szCs w:val="20"/>
+          <w:lang w:eastAsia="en-ID"/>
+        </w:rPr>
+        <w:t>super</w:t>
+      </w:r>
+      <w:r>
+        <w:rPr>
+          <w:rFonts w:ascii="Courier New" w:eastAsia="Times New Roman" w:hAnsi="Courier New" w:cs="Courier New"/>
+          <w:b/>
+          <w:bCs/>
+          <w:color w:val="000080"/>
+          <w:sz w:val="20"/>
+          <w:szCs w:val="20"/>
+          <w:lang w:eastAsia="en-ID"/>
+        </w:rPr>
+        <w:t>.</w:t>
+      </w:r>
+      <w:r>
+        <w:rPr>
+          <w:rFonts w:ascii="Courier New" w:eastAsia="Times New Roman" w:hAnsi="Courier New" w:cs="Courier New"/>
+          <w:color w:val="000000"/>
+          <w:sz w:val="20"/>
+          <w:szCs w:val="20"/>
+          <w:lang w:eastAsia="en-ID"/>
+        </w:rPr>
+        <w:t>key</w:t>
+      </w:r>
+      <w:r>
+        <w:rPr>
+          <w:rFonts w:ascii="Courier New" w:eastAsia="Times New Roman" w:hAnsi="Courier New" w:cs="Courier New"/>
+          <w:b/>
+          <w:bCs/>
+          <w:color w:val="000080"/>
+          <w:sz w:val="20"/>
+          <w:szCs w:val="20"/>
+          <w:lang w:eastAsia="en-ID"/>
+        </w:rPr>
+        <w:t>});</w:t>
+      </w:r>
+    </w:p>
+    <w:p>
+      <w:pPr>
+        <w:shd w:val="clear" w:color="auto" w:fill="FFFFFF"/>
+        <w:spacing w:after="0" w:line="240" w:lineRule="auto"/>
+        <w:ind w:left="142"/>
+        <w:rPr>
+          <w:rFonts w:ascii="Courier New" w:eastAsia="Times New Roman" w:hAnsi="Courier New" w:cs="Courier New"/>
+          <w:color w:val="000000"/>
+          <w:sz w:val="20"/>
+          <w:szCs w:val="20"/>
+          <w:lang w:eastAsia="en-ID"/>
+        </w:rPr>
+      </w:pPr>
+    </w:p>
+    <w:p>
+      <w:pPr>
+        <w:shd w:val="clear" w:color="auto" w:fill="FFFFFF"/>
+        <w:spacing w:after="0" w:line="240" w:lineRule="auto"/>
+        <w:ind w:left="142"/>
+        <w:rPr>
+          <w:rFonts w:ascii="Courier New" w:eastAsia="Times New Roman" w:hAnsi="Courier New" w:cs="Courier New"/>
+          <w:color w:val="008000"/>
+          <w:sz w:val="20"/>
+          <w:szCs w:val="20"/>
+          <w:lang w:eastAsia="en-ID"/>
+        </w:rPr>
+      </w:pPr>
+      <w:r>
+        <w:rPr>
+          <w:rFonts w:ascii="Courier New" w:eastAsia="Times New Roman" w:hAnsi="Courier New" w:cs="Courier New"/>
+          <w:color w:val="000000"/>
+          <w:sz w:val="20"/>
+          <w:szCs w:val="20"/>
+          <w:lang w:eastAsia="en-ID"/>
+        </w:rPr>
+        <w:t xml:space="preserve">  </w:t>
+      </w:r>
+      <w:r>
+        <w:rPr>
+          <w:rFonts w:ascii="Courier New" w:eastAsia="Times New Roman" w:hAnsi="Courier New" w:cs="Courier New"/>
+          <w:color w:val="008000"/>
+          <w:sz w:val="20"/>
+          <w:szCs w:val="20"/>
+          <w:lang w:eastAsia="en-ID"/>
+        </w:rPr>
+        <w:t>// This widget is the root of your application.</w:t>
+      </w:r>
+    </w:p>
+    <w:p>
+      <w:pPr>
+        <w:shd w:val="clear" w:color="auto" w:fill="FFFFFF"/>
+        <w:spacing w:after="0" w:line="240" w:lineRule="auto"/>
+        <w:ind w:left="142"/>
+        <w:rPr>
+          <w:rFonts w:ascii="Courier New" w:eastAsia="Times New Roman" w:hAnsi="Courier New" w:cs="Courier New"/>
+          <w:color w:val="000000"/>
+          <w:sz w:val="20"/>
+          <w:szCs w:val="20"/>
+          <w:lang w:eastAsia="en-ID"/>
+        </w:rPr>
+      </w:pPr>
+      <w:r>
+        <w:rPr>
+          <w:rFonts w:ascii="Courier New" w:eastAsia="Times New Roman" w:hAnsi="Courier New" w:cs="Courier New"/>
+          <w:color w:val="000000"/>
+          <w:sz w:val="20"/>
+          <w:szCs w:val="20"/>
+          <w:lang w:eastAsia="en-ID"/>
+        </w:rPr>
+        <w:t xml:space="preserve">  @</w:t>
+      </w:r>
+      <w:r>
+        <w:rPr>
+          <w:rFonts w:ascii="Courier New" w:eastAsia="Times New Roman" w:hAnsi="Courier New" w:cs="Courier New"/>
+          <w:b/>
+          <w:bCs/>
+          <w:color w:val="0000FF"/>
+          <w:sz w:val="20"/>
+          <w:szCs w:val="20"/>
+          <w:lang w:eastAsia="en-ID"/>
+        </w:rPr>
+        <w:t>override</w:t>
+      </w:r>
+    </w:p>
+    <w:p>
+      <w:pPr>
+        <w:shd w:val="clear" w:color="auto" w:fill="FFFFFF"/>
+        <w:spacing w:after="0" w:line="240" w:lineRule="auto"/>
+        <w:ind w:left="142"/>
+        <w:rPr>
+          <w:rFonts w:ascii="Courier New" w:eastAsia="Times New Roman" w:hAnsi="Courier New" w:cs="Courier New"/>
+          <w:color w:val="000000"/>
+          <w:sz w:val="20"/>
+          <w:szCs w:val="20"/>
+          <w:lang w:eastAsia="en-ID"/>
+        </w:rPr>
+      </w:pPr>
+      <w:r>
+        <w:rPr>
+          <w:rFonts w:ascii="Courier New" w:eastAsia="Times New Roman" w:hAnsi="Courier New" w:cs="Courier New"/>
+          <w:color w:val="000000"/>
+          <w:sz w:val="20"/>
+          <w:szCs w:val="20"/>
+          <w:lang w:eastAsia="en-ID"/>
+        </w:rPr>
+        <w:t xml:space="preserve">  Widget build</w:t>
+      </w:r>
+      <w:r>
+        <w:rPr>
+          <w:rFonts w:ascii="Courier New" w:eastAsia="Times New Roman" w:hAnsi="Courier New" w:cs="Courier New"/>
+          <w:b/>
+          <w:bCs/>
+          <w:color w:val="000080"/>
+          <w:sz w:val="20"/>
+          <w:szCs w:val="20"/>
+          <w:lang w:eastAsia="en-ID"/>
+        </w:rPr>
+        <w:t>(</w:t>
+      </w:r>
+      <w:r>
+        <w:rPr>
+          <w:rFonts w:ascii="Courier New" w:eastAsia="Times New Roman" w:hAnsi="Courier New" w:cs="Courier New"/>
+          <w:color w:val="000000"/>
+          <w:sz w:val="20"/>
+          <w:szCs w:val="20"/>
+          <w:lang w:eastAsia="en-ID"/>
+        </w:rPr>
+        <w:t>BuildContext context</w:t>
+      </w:r>
+      <w:r>
+        <w:rPr>
+          <w:rFonts w:ascii="Courier New" w:eastAsia="Times New Roman" w:hAnsi="Courier New" w:cs="Courier New"/>
+          <w:b/>
+          <w:bCs/>
+          <w:color w:val="000080"/>
+          <w:sz w:val="20"/>
+          <w:szCs w:val="20"/>
+          <w:lang w:eastAsia="en-ID"/>
+        </w:rPr>
+        <w:t>)</w:t>
+      </w:r>
+      <w:r>
+        <w:rPr>
+          <w:rFonts w:ascii="Courier New" w:eastAsia="Times New Roman" w:hAnsi="Courier New" w:cs="Courier New"/>
+          <w:color w:val="000000"/>
+          <w:sz w:val="20"/>
+          <w:szCs w:val="20"/>
+          <w:lang w:eastAsia="en-ID"/>
+        </w:rPr>
+        <w:t xml:space="preserve"> </w:t>
+      </w:r>
+      <w:r>
+        <w:rPr>
+          <w:rFonts w:ascii="Courier New" w:eastAsia="Times New Roman" w:hAnsi="Courier New" w:cs="Courier New"/>
+          <w:b/>
+          <w:bCs/>
+          <w:color w:val="000080"/>
+          <w:sz w:val="20"/>
+          <w:szCs w:val="20"/>
+          <w:lang w:eastAsia="en-ID"/>
+        </w:rPr>
+        <w:t>{</w:t>
+      </w:r>
+    </w:p>
+    <w:p>
+      <w:pPr>
+        <w:shd w:val="clear" w:color="auto" w:fill="FFFFFF"/>
+        <w:spacing w:after="0" w:line="240" w:lineRule="auto"/>
+        <w:ind w:left="142"/>
+        <w:rPr>
+          <w:rFonts w:ascii="Courier New" w:eastAsia="Times New Roman" w:hAnsi="Courier New" w:cs="Courier New"/>
+          <w:color w:val="000000"/>
+          <w:sz w:val="20"/>
+          <w:szCs w:val="20"/>
+          <w:lang w:eastAsia="en-ID"/>
+        </w:rPr>
+      </w:pPr>
+      <w:r>
+        <w:rPr>
+          <w:rFonts w:ascii="Courier New" w:eastAsia="Times New Roman" w:hAnsi="Courier New" w:cs="Courier New"/>
+          <w:color w:val="000000"/>
+          <w:sz w:val="20"/>
+          <w:szCs w:val="20"/>
+          <w:lang w:eastAsia="en-ID"/>
+        </w:rPr>
+        <w:t xml:space="preserve">    </w:t>
+      </w:r>
+      <w:r>
+        <w:rPr>
+          <w:rFonts w:ascii="Courier New" w:eastAsia="Times New Roman" w:hAnsi="Courier New" w:cs="Courier New"/>
+          <w:b/>
+          <w:bCs/>
+          <w:color w:val="0000FF"/>
+          <w:sz w:val="20"/>
+          <w:szCs w:val="20"/>
+          <w:lang w:eastAsia="en-ID"/>
+        </w:rPr>
+        <w:t>return</w:t>
+      </w:r>
+      <w:r>
+        <w:rPr>
+          <w:rFonts w:ascii="Courier New" w:eastAsia="Times New Roman" w:hAnsi="Courier New" w:cs="Courier New"/>
+          <w:color w:val="000000"/>
+          <w:sz w:val="20"/>
+          <w:szCs w:val="20"/>
+          <w:lang w:eastAsia="en-ID"/>
+        </w:rPr>
+        <w:t xml:space="preserve"> MultiProvider</w:t>
+      </w:r>
+      <w:r>
+        <w:rPr>
+          <w:rFonts w:ascii="Courier New" w:eastAsia="Times New Roman" w:hAnsi="Courier New" w:cs="Courier New"/>
+          <w:b/>
+          <w:bCs/>
+          <w:color w:val="000080"/>
+          <w:sz w:val="20"/>
+          <w:szCs w:val="20"/>
+          <w:lang w:eastAsia="en-ID"/>
+        </w:rPr>
+        <w:t>(</w:t>
+      </w:r>
+    </w:p>
+    <w:p>
+      <w:pPr>
+        <w:shd w:val="clear" w:color="auto" w:fill="FFFFFF"/>
+        <w:spacing w:after="0" w:line="240" w:lineRule="auto"/>
+        <w:ind w:left="142"/>
+        <w:rPr>
+          <w:rFonts w:ascii="Courier New" w:eastAsia="Times New Roman" w:hAnsi="Courier New" w:cs="Courier New"/>
+          <w:color w:val="000000"/>
+          <w:sz w:val="20"/>
+          <w:szCs w:val="20"/>
+          <w:lang w:eastAsia="en-ID"/>
+        </w:rPr>
+      </w:pPr>
+      <w:r>
+        <w:rPr>
+          <w:rFonts w:ascii="Courier New" w:eastAsia="Times New Roman" w:hAnsi="Courier New" w:cs="Courier New"/>
+          <w:color w:val="000000"/>
+          <w:sz w:val="20"/>
+          <w:szCs w:val="20"/>
+          <w:lang w:eastAsia="en-ID"/>
+        </w:rPr>
+        <w:t xml:space="preserve">      providers</w:t>
+      </w:r>
+      <w:r>
+        <w:rPr>
+          <w:rFonts w:ascii="Courier New" w:eastAsia="Times New Roman" w:hAnsi="Courier New" w:cs="Courier New"/>
+          <w:b/>
+          <w:bCs/>
+          <w:color w:val="000080"/>
+          <w:sz w:val="20"/>
+          <w:szCs w:val="20"/>
+          <w:lang w:eastAsia="en-ID"/>
+        </w:rPr>
+        <w:t>:</w:t>
+      </w:r>
+      <w:r>
+        <w:rPr>
+          <w:rFonts w:ascii="Courier New" w:eastAsia="Times New Roman" w:hAnsi="Courier New" w:cs="Courier New"/>
+          <w:color w:val="000000"/>
+          <w:sz w:val="20"/>
+          <w:szCs w:val="20"/>
+          <w:lang w:eastAsia="en-ID"/>
+        </w:rPr>
+        <w:t xml:space="preserve"> </w:t>
+      </w:r>
+      <w:r>
+        <w:rPr>
+          <w:rFonts w:ascii="Courier New" w:eastAsia="Times New Roman" w:hAnsi="Courier New" w:cs="Courier New"/>
+          <w:b/>
+          <w:bCs/>
+          <w:color w:val="000080"/>
+          <w:sz w:val="20"/>
+          <w:szCs w:val="20"/>
+          <w:lang w:eastAsia="en-ID"/>
+        </w:rPr>
+        <w:t>[</w:t>
+      </w:r>
+    </w:p>
+    <w:p>
+      <w:pPr>
+        <w:shd w:val="clear" w:color="auto" w:fill="FFFFFF"/>
+        <w:spacing w:after="0" w:line="240" w:lineRule="auto"/>
+        <w:ind w:left="142"/>
+        <w:rPr>
+          <w:rFonts w:ascii="Courier New" w:eastAsia="Times New Roman" w:hAnsi="Courier New" w:cs="Courier New"/>
+          <w:color w:val="000000"/>
+          <w:sz w:val="20"/>
+          <w:szCs w:val="20"/>
+          <w:lang w:eastAsia="en-ID"/>
+        </w:rPr>
+      </w:pPr>
+      <w:r>
+        <w:rPr>
+          <w:rFonts w:ascii="Courier New" w:eastAsia="Times New Roman" w:hAnsi="Courier New" w:cs="Courier New"/>
+          <w:color w:val="000000"/>
+          <w:sz w:val="20"/>
+          <w:szCs w:val="20"/>
+          <w:lang w:eastAsia="en-ID"/>
+        </w:rPr>
+        <w:t xml:space="preserve">        ChangeNotifierProvider</w:t>
+      </w:r>
+      <w:r>
+        <w:rPr>
+          <w:rFonts w:ascii="Courier New" w:eastAsia="Times New Roman" w:hAnsi="Courier New" w:cs="Courier New"/>
+          <w:b/>
+          <w:bCs/>
+          <w:color w:val="000080"/>
+          <w:sz w:val="20"/>
+          <w:szCs w:val="20"/>
+          <w:lang w:eastAsia="en-ID"/>
+        </w:rPr>
+        <w:t>(</w:t>
+      </w:r>
+    </w:p>
+    <w:p>
+      <w:pPr>
+        <w:shd w:val="clear" w:color="auto" w:fill="FFFFFF"/>
+        <w:spacing w:after="0" w:line="240" w:lineRule="auto"/>
+        <w:ind w:left="142"/>
+        <w:rPr>
+          <w:rFonts w:ascii="Courier New" w:eastAsia="Times New Roman" w:hAnsi="Courier New" w:cs="Courier New"/>
+          <w:color w:val="000000"/>
+          <w:sz w:val="20"/>
+          <w:szCs w:val="20"/>
+          <w:lang w:eastAsia="en-ID"/>
+        </w:rPr>
+      </w:pPr>
+      <w:r>
+        <w:rPr>
+          <w:rFonts w:ascii="Courier New" w:eastAsia="Times New Roman" w:hAnsi="Courier New" w:cs="Courier New"/>
+          <w:color w:val="000000"/>
+          <w:sz w:val="20"/>
+          <w:szCs w:val="20"/>
+          <w:lang w:eastAsia="en-ID"/>
+        </w:rPr>
+        <w:t xml:space="preserve">          create</w:t>
+      </w:r>
+      <w:r>
+        <w:rPr>
+          <w:rFonts w:ascii="Courier New" w:eastAsia="Times New Roman" w:hAnsi="Courier New" w:cs="Courier New"/>
+          <w:b/>
+          <w:bCs/>
+          <w:color w:val="000080"/>
+          <w:sz w:val="20"/>
+          <w:szCs w:val="20"/>
+          <w:lang w:eastAsia="en-ID"/>
+        </w:rPr>
+        <w:t>:</w:t>
+      </w:r>
+      <w:r>
+        <w:rPr>
+          <w:rFonts w:ascii="Courier New" w:eastAsia="Times New Roman" w:hAnsi="Courier New" w:cs="Courier New"/>
+          <w:color w:val="000000"/>
+          <w:sz w:val="20"/>
+          <w:szCs w:val="20"/>
+          <w:lang w:eastAsia="en-ID"/>
+        </w:rPr>
+        <w:t xml:space="preserve"> </w:t>
+      </w:r>
+      <w:r>
+        <w:rPr>
+          <w:rFonts w:ascii="Courier New" w:eastAsia="Times New Roman" w:hAnsi="Courier New" w:cs="Courier New"/>
+          <w:b/>
+          <w:bCs/>
+          <w:color w:val="000080"/>
+          <w:sz w:val="20"/>
+          <w:szCs w:val="20"/>
+          <w:lang w:eastAsia="en-ID"/>
+        </w:rPr>
+        <w:t>(</w:t>
+      </w:r>
+      <w:r>
+        <w:rPr>
+          <w:rFonts w:ascii="Courier New" w:eastAsia="Times New Roman" w:hAnsi="Courier New" w:cs="Courier New"/>
+          <w:color w:val="000000"/>
+          <w:sz w:val="20"/>
+          <w:szCs w:val="20"/>
+          <w:lang w:eastAsia="en-ID"/>
+        </w:rPr>
+        <w:t>context</w:t>
+      </w:r>
+      <w:r>
+        <w:rPr>
+          <w:rFonts w:ascii="Courier New" w:eastAsia="Times New Roman" w:hAnsi="Courier New" w:cs="Courier New"/>
+          <w:b/>
+          <w:bCs/>
+          <w:color w:val="000080"/>
+          <w:sz w:val="20"/>
+          <w:szCs w:val="20"/>
+          <w:lang w:eastAsia="en-ID"/>
+        </w:rPr>
+        <w:t>)</w:t>
+      </w:r>
+      <w:r>
+        <w:rPr>
+          <w:rFonts w:ascii="Courier New" w:eastAsia="Times New Roman" w:hAnsi="Courier New" w:cs="Courier New"/>
+          <w:color w:val="000000"/>
+          <w:sz w:val="20"/>
+          <w:szCs w:val="20"/>
+          <w:lang w:eastAsia="en-ID"/>
+        </w:rPr>
+        <w:t xml:space="preserve"> </w:t>
+      </w:r>
+      <w:r>
+        <w:rPr>
+          <w:rFonts w:ascii="Courier New" w:eastAsia="Times New Roman" w:hAnsi="Courier New" w:cs="Courier New"/>
+          <w:b/>
+          <w:bCs/>
+          <w:color w:val="000080"/>
+          <w:sz w:val="20"/>
+          <w:szCs w:val="20"/>
+          <w:lang w:eastAsia="en-ID"/>
+        </w:rPr>
+        <w:t>=&gt;</w:t>
+      </w:r>
+      <w:r>
+        <w:rPr>
+          <w:rFonts w:ascii="Courier New" w:eastAsia="Times New Roman" w:hAnsi="Courier New" w:cs="Courier New"/>
+          <w:color w:val="000000"/>
+          <w:sz w:val="20"/>
+          <w:szCs w:val="20"/>
+          <w:lang w:eastAsia="en-ID"/>
+        </w:rPr>
+        <w:t xml:space="preserve"> AppProvider</w:t>
+      </w:r>
+      <w:r>
+        <w:rPr>
+          <w:rFonts w:ascii="Courier New" w:eastAsia="Times New Roman" w:hAnsi="Courier New" w:cs="Courier New"/>
+          <w:b/>
+          <w:bCs/>
+          <w:color w:val="000080"/>
+          <w:sz w:val="20"/>
+          <w:szCs w:val="20"/>
+          <w:lang w:eastAsia="en-ID"/>
+        </w:rPr>
+        <w:t>(),</w:t>
+      </w:r>
+    </w:p>
+    <w:p>
+      <w:pPr>
+        <w:shd w:val="clear" w:color="auto" w:fill="FFFFFF"/>
+        <w:spacing w:after="0" w:line="240" w:lineRule="auto"/>
+        <w:ind w:left="142"/>
+        <w:rPr>
+          <w:rFonts w:ascii="Courier New" w:eastAsia="Times New Roman" w:hAnsi="Courier New" w:cs="Courier New"/>
+          <w:color w:val="000000"/>
+          <w:sz w:val="20"/>
+          <w:szCs w:val="20"/>
+          <w:lang w:eastAsia="en-ID"/>
+        </w:rPr>
+      </w:pPr>
+      <w:r>
+        <w:rPr>
+          <w:rFonts w:ascii="Courier New" w:eastAsia="Times New Roman" w:hAnsi="Courier New" w:cs="Courier New"/>
+          <w:color w:val="000000"/>
+          <w:sz w:val="20"/>
+          <w:szCs w:val="20"/>
+          <w:lang w:eastAsia="en-ID"/>
+        </w:rPr>
+        <w:t xml:space="preserve">        </w:t>
+      </w:r>
+      <w:r>
+        <w:rPr>
+          <w:rFonts w:ascii="Courier New" w:eastAsia="Times New Roman" w:hAnsi="Courier New" w:cs="Courier New"/>
+          <w:b/>
+          <w:bCs/>
+          <w:color w:val="000080"/>
+          <w:sz w:val="20"/>
+          <w:szCs w:val="20"/>
+          <w:lang w:eastAsia="en-ID"/>
+        </w:rPr>
+        <w:t>),</w:t>
+      </w:r>
+    </w:p>
+    <w:p>
+      <w:pPr>
+        <w:shd w:val="clear" w:color="auto" w:fill="FFFFFF"/>
+        <w:spacing w:after="0" w:line="240" w:lineRule="auto"/>
+        <w:ind w:left="142"/>
+        <w:rPr>
+          <w:rFonts w:ascii="Courier New" w:eastAsia="Times New Roman" w:hAnsi="Courier New" w:cs="Courier New"/>
+          <w:color w:val="000000"/>
+          <w:sz w:val="20"/>
+          <w:szCs w:val="20"/>
+          <w:lang w:eastAsia="en-ID"/>
+        </w:rPr>
+      </w:pPr>
+      <w:r>
+        <w:rPr>
+          <w:rFonts w:ascii="Courier New" w:eastAsia="Times New Roman" w:hAnsi="Courier New" w:cs="Courier New"/>
+          <w:color w:val="000000"/>
+          <w:sz w:val="20"/>
+          <w:szCs w:val="20"/>
+          <w:lang w:eastAsia="en-ID"/>
+        </w:rPr>
+        <w:t xml:space="preserve">      </w:t>
+      </w:r>
+      <w:r>
+        <w:rPr>
+          <w:rFonts w:ascii="Courier New" w:eastAsia="Times New Roman" w:hAnsi="Courier New" w:cs="Courier New"/>
+          <w:b/>
+          <w:bCs/>
+          <w:color w:val="000080"/>
+          <w:sz w:val="20"/>
+          <w:szCs w:val="20"/>
+          <w:lang w:eastAsia="en-ID"/>
+        </w:rPr>
+        <w:t>],</w:t>
+      </w:r>
+      <w:r>
+        <w:rPr>
+          <w:rFonts w:ascii="Times New Roman" w:hAnsi="Times New Roman" w:cs="Times New Roman"/>
+          <w:noProof/>
+          <w:sz w:val="24"/>
+          <w:szCs w:val="24"/>
+        </w:rPr>
+        <w:t xml:space="preserve"> </w:t>
+      </w:r>
+    </w:p>
+    <w:p>
+      <w:pPr>
+        <w:shd w:val="clear" w:color="auto" w:fill="FFFFFF"/>
+        <w:spacing w:after="0" w:line="240" w:lineRule="auto"/>
+        <w:ind w:left="142"/>
+        <w:rPr>
+          <w:rFonts w:ascii="Courier New" w:eastAsia="Times New Roman" w:hAnsi="Courier New" w:cs="Courier New"/>
+          <w:color w:val="000000"/>
+          <w:sz w:val="20"/>
+          <w:szCs w:val="20"/>
+          <w:lang w:eastAsia="en-ID"/>
+        </w:rPr>
+      </w:pPr>
+      <w:r>
+        <w:rPr>
+          <w:rFonts w:ascii="Courier New" w:eastAsia="Times New Roman" w:hAnsi="Courier New" w:cs="Courier New"/>
+          <w:color w:val="000000"/>
+          <w:sz w:val="20"/>
+          <w:szCs w:val="20"/>
+          <w:lang w:eastAsia="en-ID"/>
+        </w:rPr>
+        <w:t xml:space="preserve">      child</w:t>
+      </w:r>
+      <w:r>
+        <w:rPr>
+          <w:rFonts w:ascii="Courier New" w:eastAsia="Times New Roman" w:hAnsi="Courier New" w:cs="Courier New"/>
+          <w:b/>
+          <w:bCs/>
+          <w:color w:val="000080"/>
+          <w:sz w:val="20"/>
+          <w:szCs w:val="20"/>
+          <w:lang w:eastAsia="en-ID"/>
+        </w:rPr>
+        <w:t>:</w:t>
+      </w:r>
+      <w:r>
+        <w:rPr>
+          <w:rFonts w:ascii="Courier New" w:eastAsia="Times New Roman" w:hAnsi="Courier New" w:cs="Courier New"/>
+          <w:color w:val="000000"/>
+          <w:sz w:val="20"/>
+          <w:szCs w:val="20"/>
+          <w:lang w:eastAsia="en-ID"/>
+        </w:rPr>
+        <w:t xml:space="preserve"> MaterialApp</w:t>
+      </w:r>
+      <w:r>
+        <w:rPr>
+          <w:rFonts w:ascii="Courier New" w:eastAsia="Times New Roman" w:hAnsi="Courier New" w:cs="Courier New"/>
+          <w:b/>
+          <w:bCs/>
+          <w:color w:val="000080"/>
+          <w:sz w:val="20"/>
+          <w:szCs w:val="20"/>
+          <w:lang w:eastAsia="en-ID"/>
+        </w:rPr>
+        <w:t>(</w:t>
+      </w:r>
+    </w:p>
+    <w:p>
+      <w:pPr>
+        <w:shd w:val="clear" w:color="auto" w:fill="FFFFFF"/>
+        <w:spacing w:after="0" w:line="240" w:lineRule="auto"/>
+        <w:ind w:left="142"/>
+        <w:rPr>
+          <w:rFonts w:ascii="Courier New" w:eastAsia="Times New Roman" w:hAnsi="Courier New" w:cs="Courier New"/>
+          <w:color w:val="000000"/>
+          <w:sz w:val="20"/>
+          <w:szCs w:val="20"/>
+          <w:lang w:eastAsia="en-ID"/>
+        </w:rPr>
+      </w:pPr>
+      <w:r>
+        <w:rPr>
+          <w:rFonts w:ascii="Courier New" w:eastAsia="Times New Roman" w:hAnsi="Courier New" w:cs="Courier New"/>
+          <w:color w:val="000000"/>
+          <w:sz w:val="20"/>
+          <w:szCs w:val="20"/>
+          <w:lang w:eastAsia="en-ID"/>
+        </w:rPr>
+        <w:t xml:space="preserve">        title</w:t>
+      </w:r>
+      <w:r>
+        <w:rPr>
+          <w:rFonts w:ascii="Courier New" w:eastAsia="Times New Roman" w:hAnsi="Courier New" w:cs="Courier New"/>
+          <w:b/>
+          <w:bCs/>
+          <w:color w:val="000080"/>
+          <w:sz w:val="20"/>
+          <w:szCs w:val="20"/>
+          <w:lang w:eastAsia="en-ID"/>
+        </w:rPr>
+        <w:t>:</w:t>
+      </w:r>
+      <w:r>
+        <w:rPr>
+          <w:rFonts w:ascii="Courier New" w:eastAsia="Times New Roman" w:hAnsi="Courier New" w:cs="Courier New"/>
+          <w:color w:val="000000"/>
+          <w:sz w:val="20"/>
+          <w:szCs w:val="20"/>
+          <w:lang w:eastAsia="en-ID"/>
+        </w:rPr>
+        <w:t xml:space="preserve"> </w:t>
+      </w:r>
+      <w:r>
+        <w:rPr>
+          <w:rFonts w:ascii="Courier New" w:eastAsia="Times New Roman" w:hAnsi="Courier New" w:cs="Courier New"/>
+          <w:color w:val="808080"/>
+          <w:sz w:val="20"/>
+          <w:szCs w:val="20"/>
+          <w:lang w:eastAsia="en-ID"/>
+        </w:rPr>
+        <w:t>'State Management Provider'</w:t>
+      </w:r>
+      <w:r>
+        <w:rPr>
+          <w:rFonts w:ascii="Courier New" w:eastAsia="Times New Roman" w:hAnsi="Courier New" w:cs="Courier New"/>
+          <w:b/>
+          <w:bCs/>
+          <w:color w:val="000080"/>
+          <w:sz w:val="20"/>
+          <w:szCs w:val="20"/>
+          <w:lang w:eastAsia="en-ID"/>
+        </w:rPr>
+        <w:t>,</w:t>
+      </w:r>
+    </w:p>
+    <w:p>
+      <w:pPr>
+        <w:shd w:val="clear" w:color="auto" w:fill="FFFFFF"/>
+        <w:spacing w:after="0" w:line="240" w:lineRule="auto"/>
+        <w:ind w:left="142"/>
+        <w:rPr>
+          <w:rFonts w:ascii="Courier New" w:eastAsia="Times New Roman" w:hAnsi="Courier New" w:cs="Courier New"/>
+          <w:color w:val="000000"/>
+          <w:sz w:val="20"/>
+          <w:szCs w:val="20"/>
+          <w:lang w:eastAsia="en-ID"/>
+        </w:rPr>
+      </w:pPr>
+      <w:r>
+        <w:rPr>
+          <w:rFonts w:ascii="Courier New" w:eastAsia="Times New Roman" w:hAnsi="Courier New" w:cs="Courier New"/>
+          <w:color w:val="000000"/>
+          <w:sz w:val="20"/>
+          <w:szCs w:val="20"/>
+          <w:lang w:eastAsia="en-ID"/>
+        </w:rPr>
+        <w:t xml:space="preserve">        debugShowCheckedModeBanner</w:t>
+      </w:r>
+      <w:r>
+        <w:rPr>
+          <w:rFonts w:ascii="Courier New" w:eastAsia="Times New Roman" w:hAnsi="Courier New" w:cs="Courier New"/>
+          <w:b/>
+          <w:bCs/>
+          <w:color w:val="000080"/>
+          <w:sz w:val="20"/>
+          <w:szCs w:val="20"/>
+          <w:lang w:eastAsia="en-ID"/>
+        </w:rPr>
+        <w:t>:</w:t>
+      </w:r>
+      <w:r>
+        <w:rPr>
+          <w:rFonts w:ascii="Courier New" w:eastAsia="Times New Roman" w:hAnsi="Courier New" w:cs="Courier New"/>
+          <w:color w:val="000000"/>
+          <w:sz w:val="20"/>
+          <w:szCs w:val="20"/>
+          <w:lang w:eastAsia="en-ID"/>
+        </w:rPr>
+        <w:t xml:space="preserve"> </w:t>
+      </w:r>
+      <w:r>
+        <w:rPr>
+          <w:rFonts w:ascii="Courier New" w:eastAsia="Times New Roman" w:hAnsi="Courier New" w:cs="Courier New"/>
+          <w:b/>
+          <w:bCs/>
+          <w:color w:val="0000FF"/>
+          <w:sz w:val="20"/>
+          <w:szCs w:val="20"/>
+          <w:lang w:eastAsia="en-ID"/>
+        </w:rPr>
+        <w:t>false</w:t>
+      </w:r>
+      <w:r>
+        <w:rPr>
+          <w:rFonts w:ascii="Courier New" w:eastAsia="Times New Roman" w:hAnsi="Courier New" w:cs="Courier New"/>
+          <w:b/>
+          <w:bCs/>
+          <w:color w:val="000080"/>
+          <w:sz w:val="20"/>
+          <w:szCs w:val="20"/>
+          <w:lang w:eastAsia="en-ID"/>
+        </w:rPr>
+        <w:t>,</w:t>
+      </w:r>
+    </w:p>
+    <w:p>
+      <w:pPr>
+        <w:shd w:val="clear" w:color="auto" w:fill="FFFFFF"/>
+        <w:spacing w:after="0" w:line="240" w:lineRule="auto"/>
+        <w:ind w:left="142"/>
+        <w:rPr>
+          <w:rFonts w:ascii="Courier New" w:eastAsia="Times New Roman" w:hAnsi="Courier New" w:cs="Courier New"/>
+          <w:color w:val="000000"/>
+          <w:sz w:val="20"/>
+          <w:szCs w:val="20"/>
+          <w:lang w:eastAsia="en-ID"/>
+        </w:rPr>
+      </w:pPr>
+      <w:r>
+        <w:rPr>
+          <w:rFonts w:ascii="Courier New" w:eastAsia="Times New Roman" w:hAnsi="Courier New" w:cs="Courier New"/>
+          <w:color w:val="000000"/>
+          <w:sz w:val="20"/>
+          <w:szCs w:val="20"/>
+          <w:lang w:eastAsia="en-ID"/>
+        </w:rPr>
+        <w:t xml:space="preserve">        theme</w:t>
+      </w:r>
+      <w:r>
+        <w:rPr>
+          <w:rFonts w:ascii="Courier New" w:eastAsia="Times New Roman" w:hAnsi="Courier New" w:cs="Courier New"/>
+          <w:b/>
+          <w:bCs/>
+          <w:color w:val="000080"/>
+          <w:sz w:val="20"/>
+          <w:szCs w:val="20"/>
+          <w:lang w:eastAsia="en-ID"/>
+        </w:rPr>
+        <w:t>:</w:t>
+      </w:r>
+      <w:r>
+        <w:rPr>
+          <w:rFonts w:ascii="Courier New" w:eastAsia="Times New Roman" w:hAnsi="Courier New" w:cs="Courier New"/>
+          <w:color w:val="000000"/>
+          <w:sz w:val="20"/>
+          <w:szCs w:val="20"/>
+          <w:lang w:eastAsia="en-ID"/>
+        </w:rPr>
+        <w:t xml:space="preserve"> ThemeData</w:t>
+      </w:r>
+      <w:r>
+        <w:rPr>
+          <w:rFonts w:ascii="Courier New" w:eastAsia="Times New Roman" w:hAnsi="Courier New" w:cs="Courier New"/>
+          <w:b/>
+          <w:bCs/>
+          <w:color w:val="000080"/>
+          <w:sz w:val="20"/>
+          <w:szCs w:val="20"/>
+          <w:lang w:eastAsia="en-ID"/>
+        </w:rPr>
+        <w:t>(</w:t>
+      </w:r>
+    </w:p>
+    <w:p>
+      <w:pPr>
+        <w:shd w:val="clear" w:color="auto" w:fill="FFFFFF"/>
+        <w:spacing w:after="0" w:line="240" w:lineRule="auto"/>
+        <w:ind w:left="142"/>
+        <w:rPr>
+          <w:rFonts w:ascii="Courier New" w:eastAsia="Times New Roman" w:hAnsi="Courier New" w:cs="Courier New"/>
+          <w:color w:val="000000"/>
+          <w:sz w:val="20"/>
+          <w:szCs w:val="20"/>
+          <w:lang w:eastAsia="en-ID"/>
+        </w:rPr>
+      </w:pPr>
+      <w:r>
+        <w:rPr>
+          <w:rFonts w:ascii="Courier New" w:eastAsia="Times New Roman" w:hAnsi="Courier New" w:cs="Courier New"/>
+          <w:color w:val="000000"/>
+          <w:sz w:val="20"/>
+          <w:szCs w:val="20"/>
+          <w:lang w:eastAsia="en-ID"/>
+        </w:rPr>
+        <w:t xml:space="preserve">          colorScheme</w:t>
+      </w:r>
+      <w:r>
+        <w:rPr>
+          <w:rFonts w:ascii="Courier New" w:eastAsia="Times New Roman" w:hAnsi="Courier New" w:cs="Courier New"/>
+          <w:b/>
+          <w:bCs/>
+          <w:color w:val="000080"/>
+          <w:sz w:val="20"/>
+          <w:szCs w:val="20"/>
+          <w:lang w:eastAsia="en-ID"/>
+        </w:rPr>
+        <w:t>:</w:t>
+      </w:r>
+      <w:r>
+        <w:rPr>
+          <w:rFonts w:ascii="Courier New" w:eastAsia="Times New Roman" w:hAnsi="Courier New" w:cs="Courier New"/>
+          <w:color w:val="000000"/>
+          <w:sz w:val="20"/>
+          <w:szCs w:val="20"/>
+          <w:lang w:eastAsia="en-ID"/>
+        </w:rPr>
+        <w:t xml:space="preserve"> ColorScheme</w:t>
+      </w:r>
+      <w:r>
+        <w:rPr>
+          <w:rFonts w:ascii="Courier New" w:eastAsia="Times New Roman" w:hAnsi="Courier New" w:cs="Courier New"/>
+          <w:b/>
+          <w:bCs/>
+          <w:color w:val="000080"/>
+          <w:sz w:val="20"/>
+          <w:szCs w:val="20"/>
+          <w:lang w:eastAsia="en-ID"/>
+        </w:rPr>
+        <w:t>.</w:t>
+      </w:r>
+      <w:r>
+        <w:rPr>
+          <w:rFonts w:ascii="Courier New" w:eastAsia="Times New Roman" w:hAnsi="Courier New" w:cs="Courier New"/>
+          <w:color w:val="000000"/>
+          <w:sz w:val="20"/>
+          <w:szCs w:val="20"/>
+          <w:lang w:eastAsia="en-ID"/>
+        </w:rPr>
+        <w:t>fromSeed</w:t>
+      </w:r>
+      <w:r>
+        <w:rPr>
+          <w:rFonts w:ascii="Courier New" w:eastAsia="Times New Roman" w:hAnsi="Courier New" w:cs="Courier New"/>
+          <w:b/>
+          <w:bCs/>
+          <w:color w:val="000080"/>
+          <w:sz w:val="20"/>
+          <w:szCs w:val="20"/>
+          <w:lang w:eastAsia="en-ID"/>
+        </w:rPr>
+        <w:t>(</w:t>
+      </w:r>
+      <w:r>
+        <w:rPr>
+          <w:rFonts w:ascii="Courier New" w:eastAsia="Times New Roman" w:hAnsi="Courier New" w:cs="Courier New"/>
+          <w:color w:val="000000"/>
+          <w:sz w:val="20"/>
+          <w:szCs w:val="20"/>
+          <w:lang w:eastAsia="en-ID"/>
+        </w:rPr>
+        <w:t>seedColor</w:t>
+      </w:r>
+      <w:r>
+        <w:rPr>
+          <w:rFonts w:ascii="Courier New" w:eastAsia="Times New Roman" w:hAnsi="Courier New" w:cs="Courier New"/>
+          <w:b/>
+          <w:bCs/>
+          <w:color w:val="000080"/>
+          <w:sz w:val="20"/>
+          <w:szCs w:val="20"/>
+          <w:lang w:eastAsia="en-ID"/>
+        </w:rPr>
+        <w:t>:</w:t>
+      </w:r>
+      <w:r>
+        <w:rPr>
+          <w:rFonts w:ascii="Courier New" w:eastAsia="Times New Roman" w:hAnsi="Courier New" w:cs="Courier New"/>
+          <w:color w:val="000000"/>
+          <w:sz w:val="20"/>
+          <w:szCs w:val="20"/>
+          <w:lang w:eastAsia="en-ID"/>
+        </w:rPr>
+        <w:t xml:space="preserve"> Colors</w:t>
+      </w:r>
+      <w:r>
+        <w:rPr>
+          <w:rFonts w:ascii="Courier New" w:eastAsia="Times New Roman" w:hAnsi="Courier New" w:cs="Courier New"/>
+          <w:b/>
+          <w:bCs/>
+          <w:color w:val="000080"/>
+          <w:sz w:val="20"/>
+          <w:szCs w:val="20"/>
+          <w:lang w:eastAsia="en-ID"/>
+        </w:rPr>
+        <w:t>.</w:t>
+      </w:r>
+      <w:r>
+        <w:rPr>
+          <w:rFonts w:ascii="Courier New" w:eastAsia="Times New Roman" w:hAnsi="Courier New" w:cs="Courier New"/>
+          <w:color w:val="000000"/>
+          <w:sz w:val="20"/>
+          <w:szCs w:val="20"/>
+          <w:lang w:eastAsia="en-ID"/>
+        </w:rPr>
+        <w:t>deepPurple</w:t>
+      </w:r>
+      <w:r>
+        <w:rPr>
+          <w:rFonts w:ascii="Courier New" w:eastAsia="Times New Roman" w:hAnsi="Courier New" w:cs="Courier New"/>
+          <w:b/>
+          <w:bCs/>
+          <w:color w:val="000080"/>
+          <w:sz w:val="20"/>
+          <w:szCs w:val="20"/>
+          <w:lang w:eastAsia="en-ID"/>
+        </w:rPr>
+        <w:t>),</w:t>
+      </w:r>
+    </w:p>
+    <w:p>
+      <w:pPr>
+        <w:shd w:val="clear" w:color="auto" w:fill="FFFFFF"/>
+        <w:spacing w:after="0" w:line="240" w:lineRule="auto"/>
+        <w:ind w:left="142"/>
+        <w:rPr>
+          <w:rFonts w:ascii="Courier New" w:eastAsia="Times New Roman" w:hAnsi="Courier New" w:cs="Courier New"/>
+          <w:color w:val="000000"/>
+          <w:sz w:val="20"/>
+          <w:szCs w:val="20"/>
+          <w:lang w:eastAsia="en-ID"/>
+        </w:rPr>
+      </w:pPr>
+      <w:r>
+        <w:rPr>
+          <w:rFonts w:ascii="Courier New" w:eastAsia="Times New Roman" w:hAnsi="Courier New" w:cs="Courier New"/>
+          <w:color w:val="000000"/>
+          <w:sz w:val="20"/>
+          <w:szCs w:val="20"/>
+          <w:lang w:eastAsia="en-ID"/>
+        </w:rPr>
+        <w:t xml:space="preserve">          useMaterial3</w:t>
+      </w:r>
+      <w:r>
+        <w:rPr>
+          <w:rFonts w:ascii="Courier New" w:eastAsia="Times New Roman" w:hAnsi="Courier New" w:cs="Courier New"/>
+          <w:b/>
+          <w:bCs/>
+          <w:color w:val="000080"/>
+          <w:sz w:val="20"/>
+          <w:szCs w:val="20"/>
+          <w:lang w:eastAsia="en-ID"/>
+        </w:rPr>
+        <w:t>:</w:t>
+      </w:r>
+      <w:r>
+        <w:rPr>
+          <w:rFonts w:ascii="Courier New" w:eastAsia="Times New Roman" w:hAnsi="Courier New" w:cs="Courier New"/>
+          <w:color w:val="000000"/>
+          <w:sz w:val="20"/>
+          <w:szCs w:val="20"/>
+          <w:lang w:eastAsia="en-ID"/>
+        </w:rPr>
+        <w:t xml:space="preserve"> </w:t>
+      </w:r>
+      <w:r>
+        <w:rPr>
+          <w:rFonts w:ascii="Courier New" w:eastAsia="Times New Roman" w:hAnsi="Courier New" w:cs="Courier New"/>
+          <w:b/>
+          <w:bCs/>
+          <w:color w:val="0000FF"/>
+          <w:sz w:val="20"/>
+          <w:szCs w:val="20"/>
+          <w:lang w:eastAsia="en-ID"/>
+        </w:rPr>
+        <w:t>true</w:t>
+      </w:r>
+      <w:r>
+        <w:rPr>
+          <w:rFonts w:ascii="Courier New" w:eastAsia="Times New Roman" w:hAnsi="Courier New" w:cs="Courier New"/>
+          <w:b/>
+          <w:bCs/>
+          <w:color w:val="000080"/>
+          <w:sz w:val="20"/>
+          <w:szCs w:val="20"/>
+          <w:lang w:eastAsia="en-ID"/>
+        </w:rPr>
+        <w:t>,</w:t>
+      </w:r>
+    </w:p>
+    <w:p>
+      <w:pPr>
+        <w:shd w:val="clear" w:color="auto" w:fill="FFFFFF"/>
+        <w:spacing w:after="0" w:line="240" w:lineRule="auto"/>
+        <w:ind w:left="142"/>
+        <w:rPr>
+          <w:rFonts w:ascii="Courier New" w:eastAsia="Times New Roman" w:hAnsi="Courier New" w:cs="Courier New"/>
+          <w:color w:val="000000"/>
+          <w:sz w:val="20"/>
+          <w:szCs w:val="20"/>
+          <w:lang w:eastAsia="en-ID"/>
+        </w:rPr>
+      </w:pPr>
+      <w:r>
+        <w:rPr>
+          <w:rFonts w:ascii="Courier New" w:eastAsia="Times New Roman" w:hAnsi="Courier New" w:cs="Courier New"/>
+          <w:color w:val="000000"/>
+          <w:sz w:val="20"/>
+          <w:szCs w:val="20"/>
+          <w:lang w:eastAsia="en-ID"/>
+        </w:rPr>
+        <w:t xml:space="preserve">        </w:t>
+      </w:r>
+      <w:r>
+        <w:rPr>
+          <w:rFonts w:ascii="Courier New" w:eastAsia="Times New Roman" w:hAnsi="Courier New" w:cs="Courier New"/>
+          <w:b/>
+          <w:bCs/>
+          <w:color w:val="000080"/>
+          <w:sz w:val="20"/>
+          <w:szCs w:val="20"/>
+          <w:lang w:eastAsia="en-ID"/>
+        </w:rPr>
+        <w:t>),</w:t>
+      </w:r>
+    </w:p>
+    <w:p>
+      <w:pPr>
+        <w:shd w:val="clear" w:color="auto" w:fill="FFFFFF"/>
+        <w:spacing w:after="0" w:line="240" w:lineRule="auto"/>
+        <w:ind w:left="142"/>
+        <w:rPr>
+          <w:rFonts w:ascii="Courier New" w:eastAsia="Times New Roman" w:hAnsi="Courier New" w:cs="Courier New"/>
+          <w:color w:val="000000"/>
+          <w:sz w:val="20"/>
+          <w:szCs w:val="20"/>
+          <w:lang w:eastAsia="en-ID"/>
+        </w:rPr>
+      </w:pPr>
+      <w:r>
+        <w:rPr>
+          <w:rFonts w:ascii="Courier New" w:eastAsia="Times New Roman" w:hAnsi="Courier New" w:cs="Courier New"/>
+          <w:color w:val="000000"/>
+          <w:sz w:val="20"/>
+          <w:szCs w:val="20"/>
+          <w:lang w:eastAsia="en-ID"/>
+        </w:rPr>
+        <w:t xml:space="preserve">        home</w:t>
+      </w:r>
+      <w:r>
+        <w:rPr>
+          <w:rFonts w:ascii="Courier New" w:eastAsia="Times New Roman" w:hAnsi="Courier New" w:cs="Courier New"/>
+          <w:b/>
+          <w:bCs/>
+          <w:color w:val="000080"/>
+          <w:sz w:val="20"/>
+          <w:szCs w:val="20"/>
+          <w:lang w:eastAsia="en-ID"/>
+        </w:rPr>
+        <w:t>:</w:t>
+      </w:r>
+      <w:r>
+        <w:rPr>
+          <w:rFonts w:ascii="Courier New" w:eastAsia="Times New Roman" w:hAnsi="Courier New" w:cs="Courier New"/>
+          <w:color w:val="000000"/>
+          <w:sz w:val="20"/>
+          <w:szCs w:val="20"/>
+          <w:lang w:eastAsia="en-ID"/>
+        </w:rPr>
+        <w:t xml:space="preserve"> </w:t>
+      </w:r>
+      <w:r>
+        <w:rPr>
+          <w:rFonts w:ascii="Courier New" w:eastAsia="Times New Roman" w:hAnsi="Courier New" w:cs="Courier New"/>
+          <w:b/>
+          <w:bCs/>
+          <w:color w:val="0000FF"/>
+          <w:sz w:val="20"/>
+          <w:szCs w:val="20"/>
+          <w:lang w:eastAsia="en-ID"/>
+        </w:rPr>
+        <w:t>const</w:t>
+      </w:r>
+      <w:r>
+        <w:rPr>
+          <w:rFonts w:ascii="Courier New" w:eastAsia="Times New Roman" w:hAnsi="Courier New" w:cs="Courier New"/>
+          <w:color w:val="000000"/>
+          <w:sz w:val="20"/>
+          <w:szCs w:val="20"/>
+          <w:lang w:eastAsia="en-ID"/>
+        </w:rPr>
+        <w:t xml:space="preserve"> InputScreen</w:t>
+      </w:r>
+      <w:r>
+        <w:rPr>
+          <w:rFonts w:ascii="Courier New" w:eastAsia="Times New Roman" w:hAnsi="Courier New" w:cs="Courier New"/>
+          <w:b/>
+          <w:bCs/>
+          <w:color w:val="000080"/>
+          <w:sz w:val="20"/>
+          <w:szCs w:val="20"/>
+          <w:lang w:eastAsia="en-ID"/>
+        </w:rPr>
+        <w:t>(),</w:t>
+      </w:r>
+    </w:p>
+    <w:p>
+      <w:pPr>
+        <w:shd w:val="clear" w:color="auto" w:fill="FFFFFF"/>
+        <w:spacing w:after="0" w:line="240" w:lineRule="auto"/>
+        <w:ind w:left="142"/>
+        <w:rPr>
+          <w:rFonts w:ascii="Courier New" w:eastAsia="Times New Roman" w:hAnsi="Courier New" w:cs="Courier New"/>
+          <w:color w:val="000000"/>
+          <w:sz w:val="20"/>
+          <w:szCs w:val="20"/>
+          <w:lang w:eastAsia="en-ID"/>
+        </w:rPr>
+      </w:pPr>
+      <w:r>
+        <w:rPr>
+          <w:rFonts w:ascii="Courier New" w:eastAsia="Times New Roman" w:hAnsi="Courier New" w:cs="Courier New"/>
+          <w:color w:val="000000"/>
+          <w:sz w:val="20"/>
+          <w:szCs w:val="20"/>
+          <w:lang w:eastAsia="en-ID"/>
+        </w:rPr>
+        <w:t xml:space="preserve">      </w:t>
+      </w:r>
+      <w:r>
+        <w:rPr>
+          <w:rFonts w:ascii="Courier New" w:eastAsia="Times New Roman" w:hAnsi="Courier New" w:cs="Courier New"/>
+          <w:b/>
+          <w:bCs/>
+          <w:color w:val="000080"/>
+          <w:sz w:val="20"/>
+          <w:szCs w:val="20"/>
+          <w:lang w:eastAsia="en-ID"/>
+        </w:rPr>
+        <w:t>),</w:t>
+      </w:r>
+    </w:p>
+    <w:p>
+      <w:pPr>
+        <w:shd w:val="clear" w:color="auto" w:fill="FFFFFF"/>
+        <w:spacing w:after="0" w:line="240" w:lineRule="auto"/>
+        <w:ind w:left="142"/>
+        <w:rPr>
+          <w:rFonts w:ascii="Courier New" w:eastAsia="Times New Roman" w:hAnsi="Courier New" w:cs="Courier New"/>
+          <w:color w:val="000000"/>
+          <w:sz w:val="20"/>
+          <w:szCs w:val="20"/>
+          <w:lang w:eastAsia="en-ID"/>
+        </w:rPr>
+      </w:pPr>
+      <w:r>
+        <w:rPr>
+          <w:rFonts w:ascii="Courier New" w:eastAsia="Times New Roman" w:hAnsi="Courier New" w:cs="Courier New"/>
+          <w:color w:val="000000"/>
+          <w:sz w:val="20"/>
+          <w:szCs w:val="20"/>
+          <w:lang w:eastAsia="en-ID"/>
+        </w:rPr>
+        <w:t xml:space="preserve">    </w:t>
+      </w:r>
+      <w:r>
+        <w:rPr>
+          <w:rFonts w:ascii="Courier New" w:eastAsia="Times New Roman" w:hAnsi="Courier New" w:cs="Courier New"/>
+          <w:b/>
+          <w:bCs/>
+          <w:color w:val="000080"/>
+          <w:sz w:val="20"/>
+          <w:szCs w:val="20"/>
+          <w:lang w:eastAsia="en-ID"/>
+        </w:rPr>
+        <w:t>);</w:t>
+      </w:r>
+    </w:p>
+    <w:p>
+      <w:pPr>
+        <w:shd w:val="clear" w:color="auto" w:fill="FFFFFF"/>
+        <w:spacing w:after="0" w:line="240" w:lineRule="auto"/>
+        <w:ind w:left="142"/>
+        <w:rPr>
+          <w:rFonts w:ascii="Courier New" w:eastAsia="Times New Roman" w:hAnsi="Courier New" w:cs="Courier New"/>
+          <w:color w:val="000000"/>
+          <w:sz w:val="20"/>
+          <w:szCs w:val="20"/>
+          <w:lang w:eastAsia="en-ID"/>
+        </w:rPr>
+      </w:pPr>
+      <w:r>
+        <w:rPr>
+          <w:rFonts w:ascii="Courier New" w:eastAsia="Times New Roman" w:hAnsi="Courier New" w:cs="Courier New"/>
+          <w:color w:val="000000"/>
+          <w:sz w:val="20"/>
+          <w:szCs w:val="20"/>
+          <w:lang w:eastAsia="en-ID"/>
+        </w:rPr>
+        <w:t xml:space="preserve">  </w:t>
+      </w:r>
+      <w:r>
+        <w:rPr>
+          <w:rFonts w:ascii="Courier New" w:eastAsia="Times New Roman" w:hAnsi="Courier New" w:cs="Courier New"/>
+          <w:b/>
+          <w:bCs/>
+          <w:color w:val="000080"/>
+          <w:sz w:val="20"/>
+          <w:szCs w:val="20"/>
+          <w:lang w:eastAsia="en-ID"/>
+        </w:rPr>
+        <w:t>}</w:t>
+      </w:r>
+    </w:p>
+    <w:p>
+      <w:pPr>
+        <w:shd w:val="clear" w:color="auto" w:fill="FFFFFF"/>
+        <w:spacing w:after="0" w:line="240" w:lineRule="auto"/>
+        <w:ind w:left="142"/>
+        <w:rPr>
+          <w:rFonts w:ascii="Times New Roman" w:eastAsia="Times New Roman" w:hAnsi="Times New Roman" w:cs="Times New Roman"/>
+          <w:sz w:val="24"/>
+          <w:szCs w:val="24"/>
+          <w:lang w:eastAsia="en-ID"/>
+        </w:rPr>
+      </w:pPr>
+      <w:r>
+        <w:rPr>
+          <w:rFonts w:ascii="Courier New" w:eastAsia="Times New Roman" w:hAnsi="Courier New" w:cs="Courier New"/>
+          <w:b/>
+          <w:bCs/>
+          <w:color w:val="000080"/>
+          <w:sz w:val="20"/>
+          <w:szCs w:val="20"/>
+          <w:lang w:eastAsia="en-ID"/>
+        </w:rPr>
+        <w:t>}</w:t>
+      </w:r>
+    </w:p>
+    <w:p>
+      <w:pPr>
+        <w:shd w:val="clear" w:color="auto" w:fill="FFFFFF"/>
+        <w:spacing w:line="360" w:lineRule="auto"/>
+        <w:jc w:val="both"/>
+        <w:rPr>
+          <w:rFonts w:ascii="Times New Roman" w:hAnsi="Times New Roman" w:cs="Times New Roman"/>
+          <w:b/>
+          <w:bCs/>
+          <w:sz w:val="24"/>
+          <w:szCs w:val="24"/>
+          <w:u w:val="single"/>
+        </w:rPr>
+      </w:pPr>
+    </w:p>
+    <w:p>
+      <w:pPr>
+        <w:shd w:val="clear" w:color="auto" w:fill="FFFFFF"/>
+        <w:spacing w:line="360" w:lineRule="auto"/>
+        <w:jc w:val="both"/>
+        <w:rPr>
+          <w:rFonts w:ascii="Times New Roman" w:hAnsi="Times New Roman" w:cs="Times New Roman"/>
+          <w:sz w:val="24"/>
+          <w:szCs w:val="24"/>
+        </w:rPr>
+      </w:pPr>
+      <w:r>
+        <w:rPr>
+          <w:rFonts w:ascii="Times New Roman" w:hAnsi="Times New Roman" w:cs="Times New Roman"/>
+          <w:sz w:val="24"/>
+          <w:szCs w:val="24"/>
+        </w:rPr>
+        <w:t xml:space="preserve">Seperti pada project flutter lainnya. File main.dart merupakan file utama yang akan dijalankan pertama kali ketika program dieksekusi. Jika pada project sebelumnya method widget build yang menangani rendering widget mengembalikan Widget MaterialApp, pada project ini yang dikembalikan adalah widget MultiProvider </w:t>
+      </w:r>
+      <w:r>
+        <w:rPr>
+          <w:rFonts w:ascii="Times New Roman" w:hAnsi="Times New Roman" w:cs="Times New Roman"/>
+          <w:sz w:val="24"/>
+          <w:szCs w:val="24"/>
+        </w:rPr>
+        <w:t>yang memungkinkan penggunaan beberapa provider. Menggunakan parameter Providers untuk mendefinisikan provider yang akan digunakan dalam bentuk list. Dalam kasus ini didefinisikan ChangeNotifierProvider yang merupakan provider yang akan menangani ChangeNotifier yang sudah digunakan pada saat membuat method. ChangeNotifierProvider menyediakan instance dari class AppProvider yang akan digunakan pada aplikasi sebagai state management.</w:t>
+      </w:r>
+    </w:p>
+    <w:p>
+      <w:pPr>
+        <w:shd w:val="clear" w:color="auto" w:fill="FFFFFF"/>
+        <w:rPr>
+          <w:rFonts w:ascii="Times New Roman" w:hAnsi="Times New Roman" w:cs="Times New Roman"/>
+          <w:sz w:val="24"/>
+          <w:szCs w:val="24"/>
+        </w:rPr>
+      </w:pPr>
+    </w:p>
+    <w:p>
+      <w:pPr>
+        <w:shd w:val="clear" w:color="auto" w:fill="FFFFFF"/>
+        <w:rPr>
+          <w:rFonts w:ascii="Times New Roman" w:hAnsi="Times New Roman" w:cs="Times New Roman"/>
+          <w:b/>
+          <w:bCs/>
+          <w:sz w:val="24"/>
+          <w:szCs w:val="24"/>
+        </w:rPr>
+      </w:pPr>
+      <w:r>
+        <w:rPr>
+          <w:rFonts w:ascii="Times New Roman" w:hAnsi="Times New Roman" w:cs="Times New Roman"/>
+          <w:b/>
+          <w:bCs/>
+          <w:sz w:val="24"/>
+          <w:szCs w:val="24"/>
+        </w:rPr>
+        <w:lastRenderedPageBreak/>
         <w:t>LAPORAN PENDAHULUAN (LP)</w:t>
       </w:r>
     </w:p>
@@ -21738,7 +23722,6 @@
   <w:style w:type="character" w:default="1" w:styleId="DefaultParagraphFont">
     <w:name w:val="Default Paragraph Font"/>
     <w:uiPriority w:val="1"/>
-    <w:semiHidden/>
     <w:unhideWhenUsed/>
   </w:style>
   <w:style w:type="table" w:default="1" w:styleId="TableNormal">

</xml_diff>